<commit_message>
Limitadas las entradas a las aplicaciones por el usuario. Correccion errores ContadorPalabrasLogica
</commit_message>
<xml_diff>
--- a/NavajaValirya/Documentación Pruebas y Estilo/Guia de Estilo.docx
+++ b/NavajaValirya/Documentación Pruebas y Estilo/Guia de Estilo.docx
@@ -1,6 +1,6 @@
 
 <file path=word/document.xml><?xml version="1.0" encoding="utf-8"?>
-<w:document xmlns:wpc="http://schemas.microsoft.com/office/word/2010/wordprocessingCanvas" xmlns:cx="http://schemas.microsoft.com/office/drawing/2014/chartex" xmlns:cx1="http://schemas.microsoft.com/office/drawing/2015/9/8/chartex" xmlns:cx2="http://schemas.microsoft.com/office/drawing/2015/10/21/chartex" xmlns:cx3="http://schemas.microsoft.com/office/drawing/2016/5/9/chartex" xmlns:cx4="http://schemas.microsoft.com/office/drawing/2016/5/10/chartex" xmlns:cx5="http://schemas.microsoft.com/office/drawing/2016/5/11/chartex" xmlns:mc="http://schemas.openxmlformats.org/markup-compatibility/2006" xmlns:o="urn:schemas-microsoft-com:office:office" xmlns:r="http://schemas.openxmlformats.org/officeDocument/2006/relationships" xmlns:m="http://schemas.openxmlformats.org/officeDocument/2006/math" xmlns:v="urn:schemas-microsoft-com:vml" xmlns:wp14="http://schemas.microsoft.com/office/word/2010/wordprocessingDrawing" xmlns:wp="http://schemas.openxmlformats.org/drawingml/2006/wordprocessingDrawing" xmlns:w10="urn:schemas-microsoft-com:office:word" xmlns:w="http://schemas.openxmlformats.org/wordprocessingml/2006/main" xmlns:w14="http://schemas.microsoft.com/office/word/2010/wordml" xmlns:w15="http://schemas.microsoft.com/office/word/2012/wordml" xmlns:w16se="http://schemas.microsoft.com/office/word/2015/wordml/symex" xmlns:wpg="http://schemas.microsoft.com/office/word/2010/wordprocessingGroup" xmlns:wpi="http://schemas.microsoft.com/office/word/2010/wordprocessingInk" xmlns:wne="http://schemas.microsoft.com/office/word/2006/wordml" xmlns:wps="http://schemas.microsoft.com/office/word/2010/wordprocessingShape" mc:Ignorable="w14 w15 w16se wp14">
+<w:document xmlns:wpc="http://schemas.microsoft.com/office/word/2010/wordprocessingCanvas" xmlns:cx="http://schemas.microsoft.com/office/drawing/2014/chartex" xmlns:cx1="http://schemas.microsoft.com/office/drawing/2015/9/8/chartex" xmlns:cx2="http://schemas.microsoft.com/office/drawing/2015/10/21/chartex" xmlns:cx3="http://schemas.microsoft.com/office/drawing/2016/5/9/chartex" xmlns:cx4="http://schemas.microsoft.com/office/drawing/2016/5/10/chartex" xmlns:cx5="http://schemas.microsoft.com/office/drawing/2016/5/11/chartex" xmlns:cx6="http://schemas.microsoft.com/office/drawing/2016/5/12/chartex" xmlns:cx7="http://schemas.microsoft.com/office/drawing/2016/5/13/chartex" xmlns:cx8="http://schemas.microsoft.com/office/drawing/2016/5/14/chartex" xmlns:mc="http://schemas.openxmlformats.org/markup-compatibility/2006" xmlns:o="urn:schemas-microsoft-com:office:office" xmlns:r="http://schemas.openxmlformats.org/officeDocument/2006/relationships" xmlns:m="http://schemas.openxmlformats.org/officeDocument/2006/math" xmlns:v="urn:schemas-microsoft-com:vml" xmlns:wp14="http://schemas.microsoft.com/office/word/2010/wordprocessingDrawing" xmlns:wp="http://schemas.openxmlformats.org/drawingml/2006/wordprocessingDrawing" xmlns:w10="urn:schemas-microsoft-com:office:word" xmlns:w="http://schemas.openxmlformats.org/wordprocessingml/2006/main" xmlns:w14="http://schemas.microsoft.com/office/word/2010/wordml" xmlns:w15="http://schemas.microsoft.com/office/word/2012/wordml" xmlns:w16se="http://schemas.microsoft.com/office/word/2015/wordml/symex" xmlns:wpg="http://schemas.microsoft.com/office/word/2010/wordprocessingGroup" xmlns:wpi="http://schemas.microsoft.com/office/word/2010/wordprocessingInk" xmlns:wne="http://schemas.microsoft.com/office/word/2006/wordml" xmlns:wps="http://schemas.microsoft.com/office/word/2010/wordprocessingShape" mc:Ignorable="w14 w15 w16se wp14">
   <w:body>
     <w:p>
       <w:pPr>
@@ -1848,6 +1848,8 @@
         </w:rPr>
         <w:t>Nombres de clases:</w:t>
       </w:r>
+      <w:bookmarkStart w:id="0" w:name="_GoBack"/>
+      <w:bookmarkEnd w:id="0"/>
     </w:p>
     <w:p>
       <w:pPr>
@@ -1890,6 +1892,108 @@
         </w:rPr>
         <w:t xml:space="preserve">Estilo </w:t>
       </w:r>
+      <w:r>
+        <w:rPr>
+          <w:rFonts w:ascii="LiberationSerif" w:hAnsi="LiberationSerif" w:cs="LiberationSerif"/>
+          <w:color w:val="000000"/>
+          <w:sz w:val="24"/>
+          <w:szCs w:val="24"/>
+        </w:rPr>
+        <w:t>Pascal</w:t>
+      </w:r>
+      <w:r>
+        <w:rPr>
+          <w:rFonts w:ascii="LiberationSerif" w:hAnsi="LiberationSerif" w:cs="LiberationSerif"/>
+          <w:color w:val="000000"/>
+          <w:sz w:val="24"/>
+          <w:szCs w:val="24"/>
+        </w:rPr>
+        <w:t>.</w:t>
+      </w:r>
+    </w:p>
+    <w:p>
+      <w:pPr>
+        <w:autoSpaceDE w:val="0"/>
+        <w:autoSpaceDN w:val="0"/>
+        <w:adjustRightInd w:val="0"/>
+        <w:spacing w:after="0" w:line="240" w:lineRule="auto"/>
+        <w:ind w:left="708"/>
+        <w:rPr>
+          <w:rFonts w:ascii="LiberationSerif" w:hAnsi="LiberationSerif" w:cs="LiberationSerif"/>
+          <w:color w:val="000000"/>
+          <w:sz w:val="24"/>
+          <w:szCs w:val="24"/>
+        </w:rPr>
+      </w:pPr>
+      <w:r>
+        <w:rPr>
+          <w:rFonts w:ascii="OpenSymbol" w:eastAsia="OpenSymbol" w:hAnsi="LiberationSerif-Bold" w:cs="OpenSymbol" w:hint="eastAsia"/>
+          <w:color w:val="000000"/>
+          <w:sz w:val="24"/>
+          <w:szCs w:val="24"/>
+        </w:rPr>
+        <w:t>◦</w:t>
+      </w:r>
+      <w:r>
+        <w:rPr>
+          <w:rFonts w:ascii="OpenSymbol" w:eastAsia="OpenSymbol" w:hAnsi="LiberationSerif-Bold" w:cs="OpenSymbol"/>
+          <w:color w:val="000000"/>
+          <w:sz w:val="24"/>
+          <w:szCs w:val="24"/>
+        </w:rPr>
+        <w:t xml:space="preserve"> </w:t>
+      </w:r>
+      <w:r>
+        <w:rPr>
+          <w:rFonts w:ascii="LiberationSerif" w:hAnsi="LiberationSerif" w:cs="LiberationSerif"/>
+          <w:color w:val="000000"/>
+          <w:sz w:val="24"/>
+          <w:szCs w:val="24"/>
+        </w:rPr>
+        <w:t>Usar sustantivos preferentemente.</w:t>
+      </w:r>
+    </w:p>
+    <w:p>
+      <w:pPr>
+        <w:autoSpaceDE w:val="0"/>
+        <w:autoSpaceDN w:val="0"/>
+        <w:adjustRightInd w:val="0"/>
+        <w:spacing w:after="0" w:line="240" w:lineRule="auto"/>
+        <w:ind w:left="708"/>
+        <w:rPr>
+          <w:rFonts w:ascii="LiberationSerif" w:hAnsi="LiberationSerif" w:cs="LiberationSerif"/>
+          <w:color w:val="000000"/>
+          <w:sz w:val="24"/>
+          <w:szCs w:val="24"/>
+        </w:rPr>
+      </w:pPr>
+      <w:r>
+        <w:rPr>
+          <w:rFonts w:ascii="OpenSymbol" w:eastAsia="OpenSymbol" w:hAnsi="LiberationSerif-Bold" w:cs="OpenSymbol" w:hint="eastAsia"/>
+          <w:color w:val="000000"/>
+          <w:sz w:val="24"/>
+          <w:szCs w:val="24"/>
+        </w:rPr>
+        <w:t>◦</w:t>
+      </w:r>
+      <w:r>
+        <w:rPr>
+          <w:rFonts w:ascii="OpenSymbol" w:eastAsia="OpenSymbol" w:hAnsi="LiberationSerif-Bold" w:cs="OpenSymbol"/>
+          <w:color w:val="000000"/>
+          <w:sz w:val="24"/>
+          <w:szCs w:val="24"/>
+        </w:rPr>
+        <w:t xml:space="preserve"> </w:t>
+      </w:r>
+      <w:r>
+        <w:rPr>
+          <w:rFonts w:ascii="LiberationSerif" w:hAnsi="LiberationSerif" w:cs="LiberationSerif"/>
+          <w:color w:val="000000"/>
+          <w:sz w:val="24"/>
+          <w:szCs w:val="24"/>
+        </w:rPr>
+        <w:t xml:space="preserve">Las clases de excepción deben finalizar con </w:t>
+      </w:r>
       <w:proofErr w:type="spellStart"/>
       <w:r>
         <w:rPr>
@@ -1898,13 +2002,110 @@
           <w:sz w:val="24"/>
           <w:szCs w:val="24"/>
         </w:rPr>
+        <w:t>Exception</w:t>
+      </w:r>
+      <w:proofErr w:type="spellEnd"/>
+      <w:r>
+        <w:rPr>
+          <w:rFonts w:ascii="LiberationSerif" w:hAnsi="LiberationSerif" w:cs="LiberationSerif"/>
+          <w:color w:val="000000"/>
+          <w:sz w:val="24"/>
+          <w:szCs w:val="24"/>
+        </w:rPr>
+        <w:t>.</w:t>
+      </w:r>
+    </w:p>
+    <w:p>
+      <w:pPr>
+        <w:autoSpaceDE w:val="0"/>
+        <w:autoSpaceDN w:val="0"/>
+        <w:adjustRightInd w:val="0"/>
+        <w:spacing w:after="0" w:line="240" w:lineRule="auto"/>
+        <w:rPr>
+          <w:rFonts w:ascii="LiberationSerif-Bold" w:hAnsi="LiberationSerif-Bold" w:cs="LiberationSerif-Bold"/>
+          <w:b/>
+          <w:bCs/>
+          <w:sz w:val="24"/>
+          <w:szCs w:val="24"/>
+        </w:rPr>
+      </w:pPr>
+      <w:r>
+        <w:rPr>
+          <w:rFonts w:ascii="OpenSymbol" w:eastAsia="OpenSymbol" w:hAnsi="LiberationSerif-Bold" w:cs="OpenSymbol" w:hint="eastAsia"/>
+          <w:sz w:val="24"/>
+          <w:szCs w:val="24"/>
+        </w:rPr>
+        <w:t>•</w:t>
+      </w:r>
+      <w:r>
+        <w:rPr>
+          <w:rFonts w:ascii="OpenSymbol" w:eastAsia="OpenSymbol" w:hAnsi="LiberationSerif-Bold" w:cs="OpenSymbol"/>
+          <w:sz w:val="24"/>
+          <w:szCs w:val="24"/>
+        </w:rPr>
+        <w:t xml:space="preserve"> </w:t>
+      </w:r>
+      <w:r>
+        <w:rPr>
+          <w:rFonts w:ascii="LiberationSerif-Bold" w:hAnsi="LiberationSerif-Bold" w:cs="LiberationSerif-Bold"/>
+          <w:b/>
+          <w:bCs/>
+          <w:sz w:val="24"/>
+          <w:szCs w:val="24"/>
+        </w:rPr>
+        <w:t>Nombre de interfaces:</w:t>
+      </w:r>
+    </w:p>
+    <w:p>
+      <w:pPr>
+        <w:autoSpaceDE w:val="0"/>
+        <w:autoSpaceDN w:val="0"/>
+        <w:adjustRightInd w:val="0"/>
+        <w:spacing w:after="0" w:line="240" w:lineRule="auto"/>
+        <w:ind w:left="708"/>
+        <w:rPr>
+          <w:rFonts w:ascii="LiberationSerif" w:hAnsi="LiberationSerif" w:cs="LiberationSerif"/>
+          <w:sz w:val="24"/>
+          <w:szCs w:val="24"/>
+        </w:rPr>
+      </w:pPr>
+      <w:r>
+        <w:rPr>
+          <w:rFonts w:ascii="OpenSymbol" w:eastAsia="OpenSymbol" w:hAnsi="LiberationSerif-Bold" w:cs="OpenSymbol" w:hint="eastAsia"/>
+          <w:sz w:val="24"/>
+          <w:szCs w:val="24"/>
+        </w:rPr>
+        <w:t>◦</w:t>
+      </w:r>
+      <w:r>
+        <w:rPr>
+          <w:rFonts w:ascii="OpenSymbol" w:eastAsia="OpenSymbol" w:hAnsi="LiberationSerif-Bold" w:cs="OpenSymbol"/>
+          <w:sz w:val="24"/>
+          <w:szCs w:val="24"/>
+        </w:rPr>
+        <w:t xml:space="preserve"> </w:t>
+      </w:r>
+      <w:r>
+        <w:rPr>
+          <w:rFonts w:ascii="LiberationSerif" w:hAnsi="LiberationSerif" w:cs="LiberationSerif"/>
+          <w:sz w:val="24"/>
+          <w:szCs w:val="24"/>
+        </w:rPr>
+        <w:t xml:space="preserve">Estilo </w:t>
+      </w:r>
+      <w:proofErr w:type="spellStart"/>
+      <w:r>
+        <w:rPr>
+          <w:rFonts w:ascii="LiberationSerif" w:hAnsi="LiberationSerif" w:cs="LiberationSerif"/>
+          <w:sz w:val="24"/>
+          <w:szCs w:val="24"/>
+        </w:rPr>
         <w:t>caMel</w:t>
       </w:r>
       <w:proofErr w:type="spellEnd"/>
       <w:r>
         <w:rPr>
           <w:rFonts w:ascii="LiberationSerif" w:hAnsi="LiberationSerif" w:cs="LiberationSerif"/>
-          <w:color w:val="000000"/>
           <w:sz w:val="24"/>
           <w:szCs w:val="24"/>
         </w:rPr>
@@ -1920,7 +2121,6 @@
         <w:ind w:left="708"/>
         <w:rPr>
           <w:rFonts w:ascii="LiberationSerif" w:hAnsi="LiberationSerif" w:cs="LiberationSerif"/>
-          <w:color w:val="000000"/>
           <w:sz w:val="24"/>
           <w:szCs w:val="24"/>
         </w:rPr>
@@ -1928,7 +2128,6 @@
       <w:r>
         <w:rPr>
           <w:rFonts w:ascii="OpenSymbol" w:eastAsia="OpenSymbol" w:hAnsi="LiberationSerif-Bold" w:cs="OpenSymbol" w:hint="eastAsia"/>
-          <w:color w:val="000000"/>
           <w:sz w:val="24"/>
           <w:szCs w:val="24"/>
         </w:rPr>
@@ -1937,20 +2136,18 @@
       <w:r>
         <w:rPr>
           <w:rFonts w:ascii="OpenSymbol" w:eastAsia="OpenSymbol" w:hAnsi="LiberationSerif-Bold" w:cs="OpenSymbol"/>
-          <w:color w:val="000000"/>
-          <w:sz w:val="24"/>
-          <w:szCs w:val="24"/>
-        </w:rPr>
-        <w:t xml:space="preserve"> </w:t>
-      </w:r>
-      <w:r>
-        <w:rPr>
-          <w:rFonts w:ascii="LiberationSerif" w:hAnsi="LiberationSerif" w:cs="LiberationSerif"/>
-          <w:color w:val="000000"/>
-          <w:sz w:val="24"/>
-          <w:szCs w:val="24"/>
-        </w:rPr>
-        <w:t>Usar sustantivos preferentemente.</w:t>
+          <w:sz w:val="24"/>
+          <w:szCs w:val="24"/>
+        </w:rPr>
+        <w:t xml:space="preserve"> </w:t>
+      </w:r>
+      <w:r>
+        <w:rPr>
+          <w:rFonts w:ascii="LiberationSerif" w:hAnsi="LiberationSerif" w:cs="LiberationSerif"/>
+          <w:sz w:val="24"/>
+          <w:szCs w:val="24"/>
+        </w:rPr>
+        <w:t>Usar sustantivos o adjetivos que describan comportamiento.</w:t>
       </w:r>
     </w:p>
     <w:p>
@@ -1962,7 +2159,6 @@
         <w:ind w:left="708"/>
         <w:rPr>
           <w:rFonts w:ascii="LiberationSerif" w:hAnsi="LiberationSerif" w:cs="LiberationSerif"/>
-          <w:color w:val="000000"/>
           <w:sz w:val="24"/>
           <w:szCs w:val="24"/>
         </w:rPr>
@@ -1970,7 +2166,6 @@
       <w:r>
         <w:rPr>
           <w:rFonts w:ascii="OpenSymbol" w:eastAsia="OpenSymbol" w:hAnsi="LiberationSerif-Bold" w:cs="OpenSymbol" w:hint="eastAsia"/>
-          <w:color w:val="000000"/>
           <w:sz w:val="24"/>
           <w:szCs w:val="24"/>
         </w:rPr>
@@ -1979,36 +2174,40 @@
       <w:r>
         <w:rPr>
           <w:rFonts w:ascii="OpenSymbol" w:eastAsia="OpenSymbol" w:hAnsi="LiberationSerif-Bold" w:cs="OpenSymbol"/>
-          <w:color w:val="000000"/>
-          <w:sz w:val="24"/>
-          <w:szCs w:val="24"/>
-        </w:rPr>
-        <w:t xml:space="preserve"> </w:t>
-      </w:r>
-      <w:r>
-        <w:rPr>
-          <w:rFonts w:ascii="LiberationSerif" w:hAnsi="LiberationSerif" w:cs="LiberationSerif"/>
-          <w:color w:val="000000"/>
-          <w:sz w:val="24"/>
-          <w:szCs w:val="24"/>
-        </w:rPr>
-        <w:t xml:space="preserve">Las clases de excepción deben finalizar con </w:t>
+          <w:sz w:val="24"/>
+          <w:szCs w:val="24"/>
+        </w:rPr>
+        <w:t xml:space="preserve"> </w:t>
+      </w:r>
+      <w:r>
+        <w:rPr>
+          <w:rFonts w:ascii="LiberationSerif" w:hAnsi="LiberationSerif" w:cs="LiberationSerif"/>
+          <w:sz w:val="24"/>
+          <w:szCs w:val="24"/>
+        </w:rPr>
+        <w:t xml:space="preserve">Se puede añadir el prefijo </w:t>
       </w:r>
       <w:proofErr w:type="spellStart"/>
       <w:r>
         <w:rPr>
           <w:rFonts w:ascii="LiberationSerif" w:hAnsi="LiberationSerif" w:cs="LiberationSerif"/>
-          <w:color w:val="000000"/>
-          <w:sz w:val="24"/>
-          <w:szCs w:val="24"/>
-        </w:rPr>
-        <w:t>Exception</w:t>
+          <w:sz w:val="24"/>
+          <w:szCs w:val="24"/>
+        </w:rPr>
+        <w:t>form</w:t>
       </w:r>
       <w:proofErr w:type="spellEnd"/>
       <w:r>
         <w:rPr>
           <w:rFonts w:ascii="LiberationSerif" w:hAnsi="LiberationSerif" w:cs="LiberationSerif"/>
-          <w:color w:val="000000"/>
+          <w:sz w:val="24"/>
+          <w:szCs w:val="24"/>
+        </w:rPr>
+        <w:t xml:space="preserve"> para indicar el formulario</w:t>
+      </w:r>
+      <w:r>
+        <w:rPr>
+          <w:rFonts w:ascii="LiberationSerif" w:hAnsi="LiberationSerif" w:cs="LiberationSerif"/>
           <w:sz w:val="24"/>
           <w:szCs w:val="24"/>
         </w:rPr>
@@ -2025,6 +2224,7 @@
           <w:rFonts w:ascii="LiberationSerif-Bold" w:hAnsi="LiberationSerif-Bold" w:cs="LiberationSerif-Bold"/>
           <w:b/>
           <w:bCs/>
+          <w:color w:val="000000"/>
           <w:sz w:val="24"/>
           <w:szCs w:val="24"/>
         </w:rPr>
@@ -2032,6 +2232,7 @@
       <w:r>
         <w:rPr>
           <w:rFonts w:ascii="OpenSymbol" w:eastAsia="OpenSymbol" w:hAnsi="LiberationSerif-Bold" w:cs="OpenSymbol" w:hint="eastAsia"/>
+          <w:color w:val="000000"/>
           <w:sz w:val="24"/>
           <w:szCs w:val="24"/>
         </w:rPr>
@@ -2040,6 +2241,7 @@
       <w:r>
         <w:rPr>
           <w:rFonts w:ascii="OpenSymbol" w:eastAsia="OpenSymbol" w:hAnsi="LiberationSerif-Bold" w:cs="OpenSymbol"/>
+          <w:color w:val="000000"/>
           <w:sz w:val="24"/>
           <w:szCs w:val="24"/>
         </w:rPr>
@@ -2050,10 +2252,11 @@
           <w:rFonts w:ascii="LiberationSerif-Bold" w:hAnsi="LiberationSerif-Bold" w:cs="LiberationSerif-Bold"/>
           <w:b/>
           <w:bCs/>
-          <w:sz w:val="24"/>
-          <w:szCs w:val="24"/>
-        </w:rPr>
-        <w:t>Nombre de interfaces:</w:t>
+          <w:color w:val="000000"/>
+          <w:sz w:val="24"/>
+          <w:szCs w:val="24"/>
+        </w:rPr>
+        <w:t>Nombres de campos:</w:t>
       </w:r>
     </w:p>
     <w:p>
@@ -2065,6 +2268,7 @@
         <w:ind w:left="708"/>
         <w:rPr>
           <w:rFonts w:ascii="LiberationSerif" w:hAnsi="LiberationSerif" w:cs="LiberationSerif"/>
+          <w:color w:val="000000"/>
           <w:sz w:val="24"/>
           <w:szCs w:val="24"/>
         </w:rPr>
@@ -2072,6 +2276,7 @@
       <w:r>
         <w:rPr>
           <w:rFonts w:ascii="OpenSymbol" w:eastAsia="OpenSymbol" w:hAnsi="LiberationSerif-Bold" w:cs="OpenSymbol" w:hint="eastAsia"/>
+          <w:color w:val="000000"/>
           <w:sz w:val="24"/>
           <w:szCs w:val="24"/>
         </w:rPr>
@@ -2080,14 +2285,16 @@
       <w:r>
         <w:rPr>
           <w:rFonts w:ascii="OpenSymbol" w:eastAsia="OpenSymbol" w:hAnsi="LiberationSerif-Bold" w:cs="OpenSymbol"/>
-          <w:sz w:val="24"/>
-          <w:szCs w:val="24"/>
-        </w:rPr>
-        <w:t xml:space="preserve"> </w:t>
-      </w:r>
-      <w:r>
-        <w:rPr>
-          <w:rFonts w:ascii="LiberationSerif" w:hAnsi="LiberationSerif" w:cs="LiberationSerif"/>
+          <w:color w:val="000000"/>
+          <w:sz w:val="24"/>
+          <w:szCs w:val="24"/>
+        </w:rPr>
+        <w:t xml:space="preserve"> </w:t>
+      </w:r>
+      <w:r>
+        <w:rPr>
+          <w:rFonts w:ascii="LiberationSerif" w:hAnsi="LiberationSerif" w:cs="LiberationSerif"/>
+          <w:color w:val="000000"/>
           <w:sz w:val="24"/>
           <w:szCs w:val="24"/>
         </w:rPr>
@@ -2097,15 +2304,17 @@
       <w:r>
         <w:rPr>
           <w:rFonts w:ascii="LiberationSerif" w:hAnsi="LiberationSerif" w:cs="LiberationSerif"/>
-          <w:sz w:val="24"/>
-          <w:szCs w:val="24"/>
-        </w:rPr>
-        <w:t>caMel</w:t>
+          <w:color w:val="000000"/>
+          <w:sz w:val="24"/>
+          <w:szCs w:val="24"/>
+        </w:rPr>
+        <w:t>PasCal</w:t>
       </w:r>
       <w:proofErr w:type="spellEnd"/>
       <w:r>
         <w:rPr>
           <w:rFonts w:ascii="LiberationSerif" w:hAnsi="LiberationSerif" w:cs="LiberationSerif"/>
+          <w:color w:val="000000"/>
           <w:sz w:val="24"/>
           <w:szCs w:val="24"/>
         </w:rPr>
@@ -2121,6 +2330,7 @@
         <w:ind w:left="708"/>
         <w:rPr>
           <w:rFonts w:ascii="LiberationSerif" w:hAnsi="LiberationSerif" w:cs="LiberationSerif"/>
+          <w:color w:val="000000"/>
           <w:sz w:val="24"/>
           <w:szCs w:val="24"/>
         </w:rPr>
@@ -2128,6 +2338,7 @@
       <w:r>
         <w:rPr>
           <w:rFonts w:ascii="OpenSymbol" w:eastAsia="OpenSymbol" w:hAnsi="LiberationSerif-Bold" w:cs="OpenSymbol" w:hint="eastAsia"/>
+          <w:color w:val="000000"/>
           <w:sz w:val="24"/>
           <w:szCs w:val="24"/>
         </w:rPr>
@@ -2136,18 +2347,20 @@
       <w:r>
         <w:rPr>
           <w:rFonts w:ascii="OpenSymbol" w:eastAsia="OpenSymbol" w:hAnsi="LiberationSerif-Bold" w:cs="OpenSymbol"/>
-          <w:sz w:val="24"/>
-          <w:szCs w:val="24"/>
-        </w:rPr>
-        <w:t xml:space="preserve"> </w:t>
-      </w:r>
-      <w:r>
-        <w:rPr>
-          <w:rFonts w:ascii="LiberationSerif" w:hAnsi="LiberationSerif" w:cs="LiberationSerif"/>
-          <w:sz w:val="24"/>
-          <w:szCs w:val="24"/>
-        </w:rPr>
-        <w:t>Usar sustantivos o adjetivos que describan comportamiento.</w:t>
+          <w:color w:val="000000"/>
+          <w:sz w:val="24"/>
+          <w:szCs w:val="24"/>
+        </w:rPr>
+        <w:t xml:space="preserve"> </w:t>
+      </w:r>
+      <w:r>
+        <w:rPr>
+          <w:rFonts w:ascii="LiberationSerif" w:hAnsi="LiberationSerif" w:cs="LiberationSerif"/>
+          <w:color w:val="000000"/>
+          <w:sz w:val="24"/>
+          <w:szCs w:val="24"/>
+        </w:rPr>
+        <w:t xml:space="preserve">Se nombrarán con la inicial del campo al que representa. </w:t>
       </w:r>
     </w:p>
     <w:p>
@@ -2159,146 +2372,39 @@
         <w:ind w:left="708"/>
         <w:rPr>
           <w:rFonts w:ascii="LiberationSerif" w:hAnsi="LiberationSerif" w:cs="LiberationSerif"/>
-          <w:sz w:val="24"/>
-          <w:szCs w:val="24"/>
-        </w:rPr>
-      </w:pPr>
-      <w:r>
-        <w:rPr>
-          <w:rFonts w:ascii="OpenSymbol" w:eastAsia="OpenSymbol" w:hAnsi="LiberationSerif-Bold" w:cs="OpenSymbol" w:hint="eastAsia"/>
-          <w:sz w:val="24"/>
-          <w:szCs w:val="24"/>
-        </w:rPr>
-        <w:t>◦</w:t>
-      </w:r>
-      <w:r>
-        <w:rPr>
-          <w:rFonts w:ascii="OpenSymbol" w:eastAsia="OpenSymbol" w:hAnsi="LiberationSerif-Bold" w:cs="OpenSymbol"/>
-          <w:sz w:val="24"/>
-          <w:szCs w:val="24"/>
-        </w:rPr>
-        <w:t xml:space="preserve"> </w:t>
-      </w:r>
-      <w:r>
-        <w:rPr>
-          <w:rFonts w:ascii="LiberationSerif" w:hAnsi="LiberationSerif" w:cs="LiberationSerif"/>
-          <w:sz w:val="24"/>
-          <w:szCs w:val="24"/>
-        </w:rPr>
-        <w:t xml:space="preserve">Se puede añadir el prefijo </w:t>
+          <w:color w:val="000000"/>
+          <w:sz w:val="24"/>
+          <w:szCs w:val="24"/>
+        </w:rPr>
+      </w:pPr>
+      <w:r>
+        <w:rPr>
+          <w:rFonts w:ascii="LiberationSerif" w:hAnsi="LiberationSerif" w:cs="LiberationSerif"/>
+          <w:color w:val="000000"/>
+          <w:sz w:val="24"/>
+          <w:szCs w:val="24"/>
+        </w:rPr>
+        <w:t xml:space="preserve">Ejemplo: Botón = </w:t>
       </w:r>
       <w:proofErr w:type="spellStart"/>
       <w:r>
         <w:rPr>
           <w:rFonts w:ascii="LiberationSerif" w:hAnsi="LiberationSerif" w:cs="LiberationSerif"/>
-          <w:sz w:val="24"/>
-          <w:szCs w:val="24"/>
-        </w:rPr>
-        <w:t>form</w:t>
+          <w:color w:val="000000"/>
+          <w:sz w:val="24"/>
+          <w:szCs w:val="24"/>
+        </w:rPr>
+        <w:t>Label</w:t>
       </w:r>
       <w:proofErr w:type="spellEnd"/>
       <w:r>
         <w:rPr>
           <w:rFonts w:ascii="LiberationSerif" w:hAnsi="LiberationSerif" w:cs="LiberationSerif"/>
-          <w:sz w:val="24"/>
-          <w:szCs w:val="24"/>
-        </w:rPr>
-        <w:t xml:space="preserve"> para indicar el formulario</w:t>
-      </w:r>
-      <w:r>
-        <w:rPr>
-          <w:rFonts w:ascii="LiberationSerif" w:hAnsi="LiberationSerif" w:cs="LiberationSerif"/>
-          <w:sz w:val="24"/>
-          <w:szCs w:val="24"/>
-        </w:rPr>
-        <w:t>.</w:t>
-      </w:r>
-    </w:p>
-    <w:p>
-      <w:pPr>
-        <w:autoSpaceDE w:val="0"/>
-        <w:autoSpaceDN w:val="0"/>
-        <w:adjustRightInd w:val="0"/>
-        <w:spacing w:after="0" w:line="240" w:lineRule="auto"/>
-        <w:rPr>
-          <w:rFonts w:ascii="LiberationSerif-Bold" w:hAnsi="LiberationSerif-Bold" w:cs="LiberationSerif-Bold"/>
-          <w:b/>
-          <w:bCs/>
-          <w:color w:val="000000"/>
-          <w:sz w:val="24"/>
-          <w:szCs w:val="24"/>
-        </w:rPr>
-      </w:pPr>
-      <w:r>
-        <w:rPr>
-          <w:rFonts w:ascii="OpenSymbol" w:eastAsia="OpenSymbol" w:hAnsi="LiberationSerif-Bold" w:cs="OpenSymbol" w:hint="eastAsia"/>
-          <w:color w:val="000000"/>
-          <w:sz w:val="24"/>
-          <w:szCs w:val="24"/>
-        </w:rPr>
-        <w:t>•</w:t>
-      </w:r>
-      <w:r>
-        <w:rPr>
-          <w:rFonts w:ascii="OpenSymbol" w:eastAsia="OpenSymbol" w:hAnsi="LiberationSerif-Bold" w:cs="OpenSymbol"/>
-          <w:color w:val="000000"/>
-          <w:sz w:val="24"/>
-          <w:szCs w:val="24"/>
-        </w:rPr>
-        <w:t xml:space="preserve"> </w:t>
-      </w:r>
-      <w:r>
-        <w:rPr>
-          <w:rFonts w:ascii="LiberationSerif-Bold" w:hAnsi="LiberationSerif-Bold" w:cs="LiberationSerif-Bold"/>
-          <w:b/>
-          <w:bCs/>
-          <w:color w:val="000000"/>
-          <w:sz w:val="24"/>
-          <w:szCs w:val="24"/>
-        </w:rPr>
-        <w:t>Nombres de campos:</w:t>
-      </w:r>
-    </w:p>
-    <w:p>
-      <w:pPr>
-        <w:autoSpaceDE w:val="0"/>
-        <w:autoSpaceDN w:val="0"/>
-        <w:adjustRightInd w:val="0"/>
-        <w:spacing w:after="0" w:line="240" w:lineRule="auto"/>
-        <w:ind w:left="708"/>
-        <w:rPr>
-          <w:rFonts w:ascii="LiberationSerif" w:hAnsi="LiberationSerif" w:cs="LiberationSerif"/>
-          <w:color w:val="000000"/>
-          <w:sz w:val="24"/>
-          <w:szCs w:val="24"/>
-        </w:rPr>
-      </w:pPr>
-      <w:r>
-        <w:rPr>
-          <w:rFonts w:ascii="OpenSymbol" w:eastAsia="OpenSymbol" w:hAnsi="LiberationSerif-Bold" w:cs="OpenSymbol" w:hint="eastAsia"/>
-          <w:color w:val="000000"/>
-          <w:sz w:val="24"/>
-          <w:szCs w:val="24"/>
-        </w:rPr>
-        <w:t>◦</w:t>
-      </w:r>
-      <w:r>
-        <w:rPr>
-          <w:rFonts w:ascii="OpenSymbol" w:eastAsia="OpenSymbol" w:hAnsi="LiberationSerif-Bold" w:cs="OpenSymbol"/>
-          <w:color w:val="000000"/>
-          <w:sz w:val="24"/>
-          <w:szCs w:val="24"/>
-        </w:rPr>
-        <w:t xml:space="preserve"> </w:t>
-      </w:r>
-      <w:r>
-        <w:rPr>
-          <w:rFonts w:ascii="LiberationSerif" w:hAnsi="LiberationSerif" w:cs="LiberationSerif"/>
-          <w:color w:val="000000"/>
-          <w:sz w:val="24"/>
-          <w:szCs w:val="24"/>
-        </w:rPr>
-        <w:t xml:space="preserve">Estilo </w:t>
+          <w:color w:val="000000"/>
+          <w:sz w:val="24"/>
+          <w:szCs w:val="24"/>
+        </w:rPr>
+        <w:t xml:space="preserve"> = </w:t>
       </w:r>
       <w:proofErr w:type="spellStart"/>
       <w:r>
@@ -2308,7 +2414,7 @@
           <w:sz w:val="24"/>
           <w:szCs w:val="24"/>
         </w:rPr>
-        <w:t>PasCal</w:t>
+        <w:t>LTextoLargo</w:t>
       </w:r>
       <w:proofErr w:type="spellEnd"/>
       <w:r>
@@ -2318,73 +2424,7 @@
           <w:sz w:val="24"/>
           <w:szCs w:val="24"/>
         </w:rPr>
-        <w:t>.</w:t>
-      </w:r>
-    </w:p>
-    <w:p>
-      <w:pPr>
-        <w:autoSpaceDE w:val="0"/>
-        <w:autoSpaceDN w:val="0"/>
-        <w:adjustRightInd w:val="0"/>
-        <w:spacing w:after="0" w:line="240" w:lineRule="auto"/>
-        <w:ind w:left="708"/>
-        <w:rPr>
-          <w:rFonts w:ascii="LiberationSerif" w:hAnsi="LiberationSerif" w:cs="LiberationSerif"/>
-          <w:color w:val="000000"/>
-          <w:sz w:val="24"/>
-          <w:szCs w:val="24"/>
-        </w:rPr>
-      </w:pPr>
-      <w:r>
-        <w:rPr>
-          <w:rFonts w:ascii="OpenSymbol" w:eastAsia="OpenSymbol" w:hAnsi="LiberationSerif-Bold" w:cs="OpenSymbol" w:hint="eastAsia"/>
-          <w:color w:val="000000"/>
-          <w:sz w:val="24"/>
-          <w:szCs w:val="24"/>
-        </w:rPr>
-        <w:t>◦</w:t>
-      </w:r>
-      <w:r>
-        <w:rPr>
-          <w:rFonts w:ascii="OpenSymbol" w:eastAsia="OpenSymbol" w:hAnsi="LiberationSerif-Bold" w:cs="OpenSymbol"/>
-          <w:color w:val="000000"/>
-          <w:sz w:val="24"/>
-          <w:szCs w:val="24"/>
-        </w:rPr>
-        <w:t xml:space="preserve"> </w:t>
-      </w:r>
-      <w:r>
-        <w:rPr>
-          <w:rFonts w:ascii="LiberationSerif" w:hAnsi="LiberationSerif" w:cs="LiberationSerif"/>
-          <w:color w:val="000000"/>
-          <w:sz w:val="24"/>
-          <w:szCs w:val="24"/>
-        </w:rPr>
-        <w:t xml:space="preserve">Se nombrarán con la inicial del campo al que representa. </w:t>
-      </w:r>
-    </w:p>
-    <w:p>
-      <w:pPr>
-        <w:autoSpaceDE w:val="0"/>
-        <w:autoSpaceDN w:val="0"/>
-        <w:adjustRightInd w:val="0"/>
-        <w:spacing w:after="0" w:line="240" w:lineRule="auto"/>
-        <w:ind w:left="708"/>
-        <w:rPr>
-          <w:rFonts w:ascii="LiberationSerif" w:hAnsi="LiberationSerif" w:cs="LiberationSerif"/>
-          <w:color w:val="000000"/>
-          <w:sz w:val="24"/>
-          <w:szCs w:val="24"/>
-        </w:rPr>
-      </w:pPr>
-      <w:r>
-        <w:rPr>
-          <w:rFonts w:ascii="LiberationSerif" w:hAnsi="LiberationSerif" w:cs="LiberationSerif"/>
-          <w:color w:val="000000"/>
-          <w:sz w:val="24"/>
-          <w:szCs w:val="24"/>
-        </w:rPr>
-        <w:t xml:space="preserve">Ejemplo: Botón = </w:t>
+        <w:t xml:space="preserve">, </w:t>
       </w:r>
       <w:proofErr w:type="spellStart"/>
       <w:r>
@@ -2394,7 +2434,7 @@
           <w:sz w:val="24"/>
           <w:szCs w:val="24"/>
         </w:rPr>
-        <w:t>Label</w:t>
+        <w:t>etc</w:t>
       </w:r>
       <w:proofErr w:type="spellEnd"/>
       <w:r>
@@ -2404,27 +2444,7 @@
           <w:sz w:val="24"/>
           <w:szCs w:val="24"/>
         </w:rPr>
-        <w:t xml:space="preserve"> = </w:t>
-      </w:r>
-      <w:proofErr w:type="spellStart"/>
-      <w:r>
-        <w:rPr>
-          <w:rFonts w:ascii="LiberationSerif" w:hAnsi="LiberationSerif" w:cs="LiberationSerif"/>
-          <w:color w:val="000000"/>
-          <w:sz w:val="24"/>
-          <w:szCs w:val="24"/>
-        </w:rPr>
-        <w:t>LTextoLargo</w:t>
-      </w:r>
-      <w:proofErr w:type="spellEnd"/>
-      <w:r>
-        <w:rPr>
-          <w:rFonts w:ascii="LiberationSerif" w:hAnsi="LiberationSerif" w:cs="LiberationSerif"/>
-          <w:color w:val="000000"/>
-          <w:sz w:val="24"/>
-          <w:szCs w:val="24"/>
-        </w:rPr>
-        <w:t>, etc…</w:t>
+        <w:t>…</w:t>
       </w:r>
     </w:p>
     <w:p>
@@ -3954,8 +3974,6 @@
         </w:rPr>
         <w:t>Usar los comentarios que empiezan por //TODO para marcar tareas a realizar en un futuro.</w:t>
       </w:r>
-      <w:bookmarkStart w:id="0" w:name="_GoBack"/>
-      <w:bookmarkEnd w:id="0"/>
     </w:p>
     <w:sectPr>
       <w:pgSz w:w="11906" w:h="16838"/>

</xml_diff>